<commit_message>
Fixes and small additions to the introduction
</commit_message>
<xml_diff>
--- a/The Article/Introduction.docx
+++ b/The Article/Introduction.docx
@@ -180,17 +180,38 @@
         </w:rPr>
         <w:t xml:space="preserve"> is a multicomponent </w:t>
       </w:r>
+      <w:commentRangeStart w:id="0"/>
       <w:r>
         <w:rPr>
           <w:rFonts w:asciiTheme="minorHAnsi" w:hAnsiTheme="minorHAnsi" w:cstheme="minorHAnsi"/>
         </w:rPr>
         <w:t xml:space="preserve">genetic </w:t>
       </w:r>
-      <w:r>
-        <w:rPr>
-          <w:rFonts w:asciiTheme="minorHAnsi" w:hAnsiTheme="minorHAnsi" w:cstheme="minorHAnsi"/>
-        </w:rPr>
-        <w:t>illness that involves severe mood disturbance, neuropsychological deficits, and physiological changes</w:t>
+      <w:commentRangeEnd w:id="0"/>
+      <w:r>
+        <w:rPr>
+          <w:rStyle w:val="CommentReference"/>
+          <w:rFonts w:asciiTheme="minorHAnsi" w:eastAsiaTheme="minorHAnsi" w:hAnsiTheme="minorHAnsi" w:cstheme="minorBidi"/>
+        </w:rPr>
+        <w:commentReference w:id="0"/>
+      </w:r>
+      <w:r>
+        <w:rPr>
+          <w:rFonts w:asciiTheme="minorHAnsi" w:hAnsiTheme="minorHAnsi" w:cstheme="minorHAnsi"/>
+        </w:rPr>
+        <w:t>illness that involves severe mood disturbance</w:t>
+      </w:r>
+      <w:r>
+        <w:rPr>
+          <w:rFonts w:asciiTheme="minorHAnsi" w:hAnsiTheme="minorHAnsi" w:cstheme="minorHAnsi"/>
+        </w:rPr>
+        <w:t>s</w:t>
+      </w:r>
+      <w:r>
+        <w:rPr>
+          <w:rFonts w:asciiTheme="minorHAnsi" w:hAnsiTheme="minorHAnsi" w:cstheme="minorHAnsi"/>
+        </w:rPr>
+        <w:t>, neuropsychological deficits, and physiological changes</w:t>
       </w:r>
       <w:r>
         <w:rPr>
@@ -228,6 +249,7 @@
             <w:docPart w:val="F4578D617B7D45A7B75F63462474D151"/>
           </w:placeholder>
         </w:sdtPr>
+        <w:sdtEndPr/>
         <w:sdtContent>
           <w:r>
             <w:rPr>
@@ -274,6 +296,7 @@
             <w:docPart w:val="F4578D617B7D45A7B75F63462474D151"/>
           </w:placeholder>
         </w:sdtPr>
+        <w:sdtEndPr/>
         <w:sdtContent>
           <w:r>
             <w:rPr>
@@ -302,6 +325,7 @@
             <w:docPart w:val="F4578D617B7D45A7B75F63462474D151"/>
           </w:placeholder>
         </w:sdtPr>
+        <w:sdtEndPr/>
         <w:sdtContent>
           <w:r>
             <w:rPr>
@@ -401,6 +425,7 @@
             <w:docPart w:val="F4578D617B7D45A7B75F63462474D151"/>
           </w:placeholder>
         </w:sdtPr>
+        <w:sdtEndPr/>
         <w:sdtContent>
           <w:r>
             <w:rPr>
@@ -466,7 +491,14 @@
         <w:rPr>
           <w:rFonts w:asciiTheme="minorHAnsi" w:hAnsiTheme="minorHAnsi" w:cstheme="minorHAnsi"/>
         </w:rPr>
-        <w:t xml:space="preserve">: recently, there have been some evidence that indicates an increase in the prevalence of BD in young people </w:t>
+        <w:t xml:space="preserve">: recently, </w:t>
+      </w:r>
+      <w:commentRangeStart w:id="1"/>
+      <w:r>
+        <w:rPr>
+          <w:rFonts w:asciiTheme="minorHAnsi" w:hAnsiTheme="minorHAnsi" w:cstheme="minorHAnsi"/>
+        </w:rPr>
+        <w:t xml:space="preserve">there have been some evidence that indicates an increase in the prevalence of BD in young people </w:t>
       </w:r>
       <w:sdt>
         <w:sdtPr>
@@ -480,6 +512,7 @@
             <w:docPart w:val="F4578D617B7D45A7B75F63462474D151"/>
           </w:placeholder>
         </w:sdtPr>
+        <w:sdtEndPr/>
         <w:sdtContent>
           <w:r>
             <w:rPr>
@@ -490,11 +523,31 @@
           </w:r>
         </w:sdtContent>
       </w:sdt>
-      <w:r>
-        <w:rPr>
-          <w:rFonts w:asciiTheme="minorHAnsi" w:hAnsiTheme="minorHAnsi" w:cstheme="minorHAnsi"/>
-        </w:rPr>
-        <w:t xml:space="preserve"> In addition, in the United States, BD patients make up 10% to 25% of all the geriatric patients with mood disorders </w:t>
+      <w:commentRangeEnd w:id="1"/>
+      <w:r>
+        <w:rPr>
+          <w:rStyle w:val="CommentReference"/>
+          <w:rFonts w:asciiTheme="minorHAnsi" w:eastAsiaTheme="minorHAnsi" w:hAnsiTheme="minorHAnsi" w:cstheme="minorBidi"/>
+        </w:rPr>
+        <w:commentReference w:id="1"/>
+      </w:r>
+      <w:r>
+        <w:rPr>
+          <w:rFonts w:asciiTheme="minorHAnsi" w:hAnsiTheme="minorHAnsi" w:cstheme="minorHAnsi"/>
+        </w:rPr>
+        <w:t xml:space="preserve"> In addition</w:t>
+      </w:r>
+      <w:r>
+        <w:rPr>
+          <w:rFonts w:asciiTheme="minorHAnsi" w:hAnsiTheme="minorHAnsi" w:cstheme="minorHAnsi"/>
+        </w:rPr>
+        <w:t xml:space="preserve"> for that</w:t>
+      </w:r>
+      <w:r>
+        <w:rPr>
+          <w:rFonts w:asciiTheme="minorHAnsi" w:hAnsiTheme="minorHAnsi" w:cstheme="minorHAnsi"/>
+        </w:rPr>
+        <w:t xml:space="preserve">, in the United States, BD patients make up 10% to 25% of all the geriatric patients with mood disorders </w:t>
       </w:r>
       <w:sdt>
         <w:sdtPr>
@@ -508,6 +561,7 @@
             <w:docPart w:val="F4578D617B7D45A7B75F63462474D151"/>
           </w:placeholder>
         </w:sdtPr>
+        <w:sdtEndPr/>
         <w:sdtContent>
           <w:r>
             <w:rPr>
@@ -551,6 +605,7 @@
             <w:docPart w:val="F4578D617B7D45A7B75F63462474D151"/>
           </w:placeholder>
         </w:sdtPr>
+        <w:sdtEndPr/>
         <w:sdtContent>
           <w:r>
             <w:rPr>
@@ -568,15 +623,13 @@
         </w:rPr>
         <w:t xml:space="preserve"> It is unclear what is the lifetime prevalence of people who are on the bipolar spectrum (suffer from one of the 3 BD subtypes mentioned before) because different studies have </w:t>
       </w:r>
-      <w:proofErr w:type="spellStart"/>
       <w:r>
         <w:rPr>
           <w:rFonts w:asciiTheme="minorHAnsi" w:hAnsiTheme="minorHAnsi" w:cstheme="minorHAnsi"/>
           <w:color w:val="000000"/>
         </w:rPr>
-        <w:t>came</w:t>
-      </w:r>
-      <w:proofErr w:type="spellEnd"/>
+        <w:t>come</w:t>
+      </w:r>
       <w:r>
         <w:rPr>
           <w:rFonts w:asciiTheme="minorHAnsi" w:hAnsiTheme="minorHAnsi" w:cstheme="minorHAnsi"/>
@@ -596,6 +649,7 @@
             <w:docPart w:val="F4578D617B7D45A7B75F63462474D151"/>
           </w:placeholder>
         </w:sdtPr>
+        <w:sdtEndPr/>
         <w:sdtContent>
           <w:r>
             <w:rPr>
@@ -698,6 +752,7 @@
             <w:docPart w:val="41C3B5FE664F4585AA890554E175D57D"/>
           </w:placeholder>
         </w:sdtPr>
+        <w:sdtEndPr/>
         <w:sdtContent>
           <w:r>
             <w:rPr>
@@ -744,7 +799,19 @@
           <w:rFonts w:asciiTheme="minorHAnsi" w:hAnsiTheme="minorHAnsi" w:cstheme="minorHAnsi"/>
         </w:rPr>
         <w:tab/>
-        <w:t>As we have established before, the BD portrays a threat on a variety of people in different ages, hence, it is of great importance for us to develop new ways of identifying patients before they experience an outbreak.</w:t>
+        <w:t>As we have established before, the BD portrays a</w:t>
+      </w:r>
+      <w:r>
+        <w:rPr>
+          <w:rFonts w:asciiTheme="minorHAnsi" w:hAnsiTheme="minorHAnsi" w:cstheme="minorHAnsi"/>
+        </w:rPr>
+        <w:t xml:space="preserve"> real and severe</w:t>
+      </w:r>
+      <w:r>
+        <w:rPr>
+          <w:rFonts w:asciiTheme="minorHAnsi" w:hAnsiTheme="minorHAnsi" w:cstheme="minorHAnsi"/>
+        </w:rPr>
+        <w:t xml:space="preserve"> threat on a variety of people in different ages, hence, it is of great importance for us to develop new ways of identifying patients before they experience an outbreak.</w:t>
       </w:r>
     </w:p>
     <w:p>
@@ -769,14 +836,130 @@
         <w:rPr>
           <w:rFonts w:asciiTheme="minorHAnsi" w:hAnsiTheme="minorHAnsi" w:cstheme="minorHAnsi"/>
         </w:rPr>
-        <w:t xml:space="preserve">In the research literature, it is apparent that diagnosing BD is quite challenging because the diagnosis is made exclusively based on clinical information which is not objective: BD I is diagnosed based on one manic episode, BD II is diagnosed based on depressive and </w:t>
+        <w:t xml:space="preserve">In the research literature, it is apparent that diagnosing BD is </w:t>
+      </w:r>
+      <w:r>
+        <w:rPr>
+          <w:rFonts w:asciiTheme="minorHAnsi" w:hAnsiTheme="minorHAnsi" w:cstheme="minorHAnsi"/>
+        </w:rPr>
+        <w:t xml:space="preserve">a challenge all of itself </w:t>
+      </w:r>
+      <w:proofErr w:type="spellStart"/>
+      <w:r>
+        <w:rPr>
+          <w:rFonts w:asciiTheme="minorHAnsi" w:hAnsiTheme="minorHAnsi" w:cstheme="minorHAnsi"/>
+        </w:rPr>
+        <w:t>sicnce</w:t>
+      </w:r>
+      <w:proofErr w:type="spellEnd"/>
+      <w:r>
+        <w:rPr>
+          <w:rFonts w:asciiTheme="minorHAnsi" w:hAnsiTheme="minorHAnsi" w:cstheme="minorHAnsi"/>
+        </w:rPr>
+        <w:t xml:space="preserve"> </w:t>
+      </w:r>
+      <w:r>
+        <w:rPr>
+          <w:rFonts w:asciiTheme="minorHAnsi" w:hAnsiTheme="minorHAnsi" w:cstheme="minorHAnsi"/>
+        </w:rPr>
+        <w:t xml:space="preserve">the diagnosis is made exclusively based on </w:t>
+      </w:r>
+      <w:r>
+        <w:rPr>
+          <w:rFonts w:asciiTheme="minorHAnsi" w:hAnsiTheme="minorHAnsi" w:cstheme="minorHAnsi"/>
+        </w:rPr>
+        <w:t xml:space="preserve">non-objective </w:t>
+      </w:r>
+      <w:r>
+        <w:rPr>
+          <w:rFonts w:asciiTheme="minorHAnsi" w:hAnsiTheme="minorHAnsi" w:cstheme="minorHAnsi"/>
+        </w:rPr>
+        <w:t xml:space="preserve">clinical information: BD I is diagnosed based on one manic episode, BD II is diagnosed based on depressive and </w:t>
       </w:r>
       <w:r>
         <w:rPr>
           <w:rFonts w:asciiTheme="minorHAnsi" w:hAnsiTheme="minorHAnsi" w:cstheme="minorHAnsi"/>
         </w:rPr>
         <w:lastRenderedPageBreak/>
-        <w:t xml:space="preserve">hypomanic episodes and Cyclothymia is diagnosed based on hypomanic and depressive symptoms that do not count as depressive episodes. In addition, some other psychiatric illnesses resemble the BD's symptoms, especially recurring unipolar depressive disorder (a disorder which is characterized by recurrent depressive episodes). The misdiagnosis between unipolar disorder and BD is made the most when differentiating unipolar disorder and BD II, that's because patients who suffer from BD II do not experience manic episodes. However, it is difficult to differentiate BD patients in general because manic episodes are rarer than the depressive ones </w:t>
+        <w:t>hypomanic episodes and Cyclothymia</w:t>
+      </w:r>
+      <w:r>
+        <w:rPr>
+          <w:rFonts w:asciiTheme="minorHAnsi" w:hAnsiTheme="minorHAnsi" w:cstheme="minorHAnsi"/>
+        </w:rPr>
+        <w:t xml:space="preserve"> </w:t>
+      </w:r>
+      <w:r>
+        <w:rPr>
+          <w:rFonts w:asciiTheme="minorHAnsi" w:hAnsiTheme="minorHAnsi" w:cstheme="minorHAnsi"/>
+        </w:rPr>
+        <w:t>is diagnosed based on hypomanic and depressive symptoms that do not count as depressive episodes. In addition, some other psychiatric illnesses resemble the BD's symptoms, especially recurring unipolar depressive disorder (a disorder which is characterized by recurrent depressive episodes)</w:t>
+      </w:r>
+      <w:r>
+        <w:rPr>
+          <w:rFonts w:asciiTheme="minorHAnsi" w:hAnsiTheme="minorHAnsi" w:cstheme="minorHAnsi"/>
+        </w:rPr>
+        <w:t xml:space="preserve"> </w:t>
+      </w:r>
+      <w:r>
+        <w:rPr>
+          <w:rFonts w:asciiTheme="minorHAnsi" w:hAnsiTheme="minorHAnsi" w:cstheme="minorHAnsi"/>
+          <w:highlight w:val="magenta"/>
+        </w:rPr>
+        <w:t xml:space="preserve">and even </w:t>
+      </w:r>
+      <w:r>
+        <w:rPr>
+          <w:rFonts w:asciiTheme="minorHAnsi" w:hAnsiTheme="minorHAnsi" w:cstheme="minorHAnsi"/>
+          <w:highlight w:val="magenta"/>
+        </w:rPr>
+        <w:t xml:space="preserve">other </w:t>
+      </w:r>
+      <w:r>
+        <w:rPr>
+          <w:rFonts w:asciiTheme="minorHAnsi" w:hAnsiTheme="minorHAnsi" w:cstheme="minorHAnsi"/>
+          <w:highlight w:val="magenta"/>
+        </w:rPr>
+        <w:t>related diseases like schizophrenia</w:t>
+      </w:r>
+      <w:r>
+        <w:rPr>
+          <w:rFonts w:asciiTheme="minorHAnsi" w:hAnsiTheme="minorHAnsi" w:cstheme="minorHAnsi"/>
+        </w:rPr>
+        <w:t xml:space="preserve">. The misdiagnosis between unipolar disorder and BD is </w:t>
+      </w:r>
+      <w:commentRangeStart w:id="2"/>
+      <w:r>
+        <w:rPr>
+          <w:rFonts w:asciiTheme="minorHAnsi" w:hAnsiTheme="minorHAnsi" w:cstheme="minorHAnsi"/>
+        </w:rPr>
+        <w:t xml:space="preserve">made the most </w:t>
+      </w:r>
+      <w:commentRangeEnd w:id="2"/>
+      <w:r>
+        <w:rPr>
+          <w:rStyle w:val="CommentReference"/>
+          <w:rFonts w:asciiTheme="minorHAnsi" w:eastAsiaTheme="minorHAnsi" w:hAnsiTheme="minorHAnsi" w:cstheme="minorBidi"/>
+        </w:rPr>
+        <w:commentReference w:id="2"/>
+      </w:r>
+      <w:r>
+        <w:rPr>
+          <w:rFonts w:asciiTheme="minorHAnsi" w:hAnsiTheme="minorHAnsi" w:cstheme="minorHAnsi"/>
+        </w:rPr>
+        <w:t>when differentiating unipolar disorder and BD II, that's because patients who suffer from BD II do not experience manic episodes. However, it is difficult to differentiate BD patients in general because manic episodes are rarer than the depressive ones</w:t>
+      </w:r>
+      <w:r>
+        <w:rPr>
+          <w:rFonts w:asciiTheme="minorHAnsi" w:hAnsiTheme="minorHAnsi" w:cstheme="minorHAnsi"/>
+        </w:rPr>
+        <w:t xml:space="preserve"> in all types</w:t>
+      </w:r>
+      <w:r>
+        <w:rPr>
+          <w:rFonts w:asciiTheme="minorHAnsi" w:hAnsiTheme="minorHAnsi" w:cstheme="minorHAnsi"/>
+        </w:rPr>
+        <w:t xml:space="preserve"> </w:t>
       </w:r>
       <w:sdt>
         <w:sdtPr>
@@ -790,6 +973,7 @@
             <w:docPart w:val="F4578D617B7D45A7B75F63462474D151"/>
           </w:placeholder>
         </w:sdtPr>
+        <w:sdtEndPr/>
         <w:sdtContent>
           <w:r>
             <w:rPr>
@@ -819,6 +1003,7 @@
             <w:docPart w:val="F4578D617B7D45A7B75F63462474D151"/>
           </w:placeholder>
         </w:sdtPr>
+        <w:sdtEndPr/>
         <w:sdtContent>
           <w:r>
             <w:rPr>
@@ -843,7 +1028,19 @@
           <w:rFonts w:asciiTheme="minorHAnsi" w:hAnsiTheme="minorHAnsi" w:cstheme="minorHAnsi"/>
         </w:rPr>
         <w:tab/>
-        <w:t xml:space="preserve">There are a lot of things which are still unknown about the BD's diagnosis, nature and treatment: </w:t>
+        <w:t xml:space="preserve">There are a lot of things which are still unknown about the BD's diagnosis, </w:t>
+      </w:r>
+      <w:r>
+        <w:rPr>
+          <w:rFonts w:asciiTheme="minorHAnsi" w:hAnsiTheme="minorHAnsi" w:cstheme="minorHAnsi"/>
+        </w:rPr>
+        <w:t>nature,</w:t>
+      </w:r>
+      <w:r>
+        <w:rPr>
+          <w:rFonts w:asciiTheme="minorHAnsi" w:hAnsiTheme="minorHAnsi" w:cstheme="minorHAnsi"/>
+        </w:rPr>
+        <w:t xml:space="preserve"> and treatment: </w:t>
       </w:r>
       <w:proofErr w:type="gramStart"/>
       <w:r>
@@ -871,6 +1068,7 @@
             <w:docPart w:val="844F85ED981E4327A7585A880BB5AF53"/>
           </w:placeholder>
         </w:sdtPr>
+        <w:sdtEndPr/>
         <w:sdtContent>
           <w:r>
             <w:rPr>
@@ -915,6 +1113,7 @@
             <w:docPart w:val="F4578D617B7D45A7B75F63462474D151"/>
           </w:placeholder>
         </w:sdtPr>
+        <w:sdtEndPr/>
         <w:sdtContent>
           <w:r>
             <w:rPr>
@@ -964,14 +1163,12 @@
         </w:rPr>
         <w:t xml:space="preserve">Clearly, our limited knowledge about BD and lack of understanding of the biological mechanisms that are underlying it, combined with the insufficiency of proper sized samples, are the main reasons for the challenges we have been facing </w:t>
       </w:r>
-      <w:proofErr w:type="gramStart"/>
-      <w:r>
-        <w:rPr>
-          <w:rFonts w:asciiTheme="minorHAnsi" w:hAnsiTheme="minorHAnsi" w:cstheme="minorHAnsi"/>
-        </w:rPr>
-        <w:t>in regard to</w:t>
-      </w:r>
-      <w:proofErr w:type="gramEnd"/>
+      <w:r>
+        <w:rPr>
+          <w:rFonts w:asciiTheme="minorHAnsi" w:hAnsiTheme="minorHAnsi" w:cstheme="minorHAnsi"/>
+        </w:rPr>
+        <w:t>regarding</w:t>
+      </w:r>
       <w:r>
         <w:rPr>
           <w:rFonts w:asciiTheme="minorHAnsi" w:hAnsiTheme="minorHAnsi" w:cstheme="minorHAnsi"/>
@@ -1015,6 +1212,7 @@
             <w:docPart w:val="DDE60B05E6A84068A14F777FEF3F7280"/>
           </w:placeholder>
         </w:sdtPr>
+        <w:sdtEndPr/>
         <w:sdtContent>
           <w:r>
             <w:rPr>
@@ -1037,14 +1235,35 @@
         </w:rPr>
         <w:t xml:space="preserve"> It is found that bipolar disorder has a major genetic </w:t>
       </w:r>
-      <w:proofErr w:type="gramStart"/>
       <w:r>
         <w:rPr>
           <w:rFonts w:asciiTheme="minorHAnsi" w:hAnsiTheme="minorHAnsi" w:cstheme="minorHAnsi"/>
         </w:rPr>
         <w:t>component</w:t>
       </w:r>
-      <w:proofErr w:type="gramEnd"/>
+      <w:commentRangeStart w:id="3"/>
+      <w:r>
+        <w:rPr>
+          <w:rFonts w:asciiTheme="minorHAnsi" w:hAnsiTheme="minorHAnsi" w:cstheme="minorHAnsi"/>
+          <w:highlight w:val="yellow"/>
+        </w:rPr>
+        <w:t>, as well as an environmental one</w:t>
+      </w:r>
+      <w:commentRangeEnd w:id="3"/>
+      <w:r>
+        <w:rPr>
+          <w:rStyle w:val="CommentReference"/>
+          <w:rFonts w:asciiTheme="minorHAnsi" w:eastAsiaTheme="minorHAnsi" w:hAnsiTheme="minorHAnsi" w:cstheme="minorBidi"/>
+          <w:rtl/>
+        </w:rPr>
+        <w:commentReference w:id="3"/>
+      </w:r>
+      <w:r>
+        <w:rPr>
+          <w:rFonts w:asciiTheme="minorHAnsi" w:hAnsiTheme="minorHAnsi" w:cstheme="minorHAnsi"/>
+        </w:rPr>
+        <w:t>,</w:t>
+      </w:r>
       <w:r>
         <w:rPr>
           <w:rFonts w:asciiTheme="minorHAnsi" w:hAnsiTheme="minorHAnsi" w:cstheme="minorHAnsi"/>
@@ -1063,6 +1282,7 @@
             <w:docPart w:val="5A5C482F10B9400C9807F1A592C62162"/>
           </w:placeholder>
         </w:sdtPr>
+        <w:sdtEndPr/>
         <w:sdtContent>
           <w:r>
             <w:rPr>
@@ -1091,6 +1311,7 @@
             <w:docPart w:val="F4578D617B7D45A7B75F63462474D151"/>
           </w:placeholder>
         </w:sdtPr>
+        <w:sdtEndPr/>
         <w:sdtContent>
           <w:r>
             <w:rPr>
@@ -1114,29 +1335,57 @@
         <w:rPr>
           <w:rFonts w:asciiTheme="minorHAnsi" w:hAnsiTheme="minorHAnsi" w:cstheme="minorHAnsi"/>
         </w:rPr>
+        <w:lastRenderedPageBreak/>
         <w:tab/>
-        <w:t xml:space="preserve">One of the popular approaches </w:t>
-      </w:r>
-      <w:proofErr w:type="gramStart"/>
-      <w:r>
-        <w:rPr>
-          <w:rFonts w:asciiTheme="minorHAnsi" w:hAnsiTheme="minorHAnsi" w:cstheme="minorHAnsi"/>
-        </w:rPr>
-        <w:t>in order to</w:t>
-      </w:r>
-      <w:proofErr w:type="gramEnd"/>
-      <w:r>
-        <w:rPr>
-          <w:rFonts w:asciiTheme="minorHAnsi" w:hAnsiTheme="minorHAnsi" w:cstheme="minorHAnsi"/>
-        </w:rPr>
-        <w:t xml:space="preserve"> better understand the genetics of bipolar disorder, is to perform GWAS (Genome-Wide Association Study) which helps identifying </w:t>
-      </w:r>
-      <w:r>
-        <w:rPr>
-          <w:rFonts w:asciiTheme="minorHAnsi" w:hAnsiTheme="minorHAnsi" w:cstheme="minorHAnsi"/>
-        </w:rPr>
-        <w:lastRenderedPageBreak/>
-        <w:t xml:space="preserve">significant SNPs (Single Nucleotide Polymorphisms) that are associated with this illness. It is also common to use PRS (polygenic risk scores) – in general, those scores are the summation of all the individual's alleles which are associated with the phenotype (in this context, the phenotype is bipolar disorder) weighted by the size of their effect on it – which provides a way to approximate how well a patient will respond to a clinical treatment. Another useful method is WES (whole-exome sequencing) which helps identifying rare variants in genes and brain-related pathways. Finally, there is WGS (whole-genome sequencing) which is the most extensive yet most expensive and technically challenging method </w:t>
+        <w:t xml:space="preserve">One of the popular approaches to better understand the genetics of bipolar disorder, is to perform GWAS (Genome-Wide Association Study) which helps identifying significant SNPs (Single Nucleotide Polymorphisms) that are associated with this illness. It is also common to use PRS (polygenic risk scores) – </w:t>
+      </w:r>
+      <w:r>
+        <w:rPr>
+          <w:rFonts w:asciiTheme="minorHAnsi" w:hAnsiTheme="minorHAnsi" w:cstheme="minorHAnsi"/>
+        </w:rPr>
+        <w:t xml:space="preserve">which, </w:t>
+      </w:r>
+      <w:r>
+        <w:rPr>
+          <w:rFonts w:asciiTheme="minorHAnsi" w:hAnsiTheme="minorHAnsi" w:cstheme="minorHAnsi"/>
+        </w:rPr>
+        <w:t>in general</w:t>
+      </w:r>
+      <w:r>
+        <w:rPr>
+          <w:rFonts w:asciiTheme="minorHAnsi" w:hAnsiTheme="minorHAnsi" w:cstheme="minorHAnsi"/>
+        </w:rPr>
+        <w:t xml:space="preserve">, </w:t>
+      </w:r>
+      <w:r>
+        <w:rPr>
+          <w:rFonts w:asciiTheme="minorHAnsi" w:hAnsiTheme="minorHAnsi" w:cstheme="minorHAnsi"/>
+        </w:rPr>
+        <w:t xml:space="preserve">are the summation of all the individual's alleles </w:t>
+      </w:r>
+      <w:r>
+        <w:rPr>
+          <w:rFonts w:asciiTheme="minorHAnsi" w:hAnsiTheme="minorHAnsi" w:cstheme="minorHAnsi"/>
+        </w:rPr>
+        <w:t>that</w:t>
+      </w:r>
+      <w:r>
+        <w:rPr>
+          <w:rFonts w:asciiTheme="minorHAnsi" w:hAnsiTheme="minorHAnsi" w:cstheme="minorHAnsi"/>
+        </w:rPr>
+        <w:t xml:space="preserve"> are associated with the phenotype (in this context, the phenotype is bipolar disorder)</w:t>
+      </w:r>
+      <w:r>
+        <w:rPr>
+          <w:rFonts w:asciiTheme="minorHAnsi" w:hAnsiTheme="minorHAnsi" w:cstheme="minorHAnsi"/>
+        </w:rPr>
+        <w:t>,</w:t>
+      </w:r>
+      <w:r>
+        <w:rPr>
+          <w:rFonts w:asciiTheme="minorHAnsi" w:hAnsiTheme="minorHAnsi" w:cstheme="minorHAnsi"/>
+        </w:rPr>
+        <w:t xml:space="preserve"> weighted by the size of their effect on it – which provides a way to approximate how well a patient will respond to a clinical treatment. Another useful method is WES (whole-exome sequencing) which helps identifying rare variants in genes and brain-related pathways. Finally, there is WGS (whole-genome sequencing) which is the most extensive yet most expensive and technically challenging method </w:t>
       </w:r>
       <w:sdt>
         <w:sdtPr>
@@ -1150,6 +1399,7 @@
             <w:docPart w:val="F4578D617B7D45A7B75F63462474D151"/>
           </w:placeholder>
         </w:sdtPr>
+        <w:sdtEndPr/>
         <w:sdtContent>
           <w:r>
             <w:rPr>
@@ -1215,7 +1465,73 @@
         <w:rPr>
           <w:rFonts w:asciiTheme="minorHAnsi" w:hAnsiTheme="minorHAnsi" w:cstheme="minorHAnsi"/>
         </w:rPr>
-        <w:t xml:space="preserve">We believe that the brain's microenvironment withholds the potential to uncovering ways of identifying BD based on biological measures. In this study, we used the data collected in the experiments of … </w:t>
+        <w:t xml:space="preserve">We believe that the brain's microenvironment withholds the potential </w:t>
+      </w:r>
+      <w:r>
+        <w:rPr>
+          <w:rFonts w:asciiTheme="minorHAnsi" w:hAnsiTheme="minorHAnsi" w:cstheme="minorHAnsi"/>
+        </w:rPr>
+        <w:t>for</w:t>
+      </w:r>
+      <w:r>
+        <w:rPr>
+          <w:rFonts w:asciiTheme="minorHAnsi" w:hAnsiTheme="minorHAnsi" w:cstheme="minorHAnsi"/>
+        </w:rPr>
+        <w:t xml:space="preserve"> uncovering ways of identifying</w:t>
+      </w:r>
+      <w:r>
+        <w:rPr>
+          <w:rFonts w:asciiTheme="minorHAnsi" w:hAnsiTheme="minorHAnsi" w:cstheme="minorHAnsi"/>
+        </w:rPr>
+        <w:t xml:space="preserve"> </w:t>
+      </w:r>
+      <w:r>
+        <w:rPr>
+          <w:rFonts w:asciiTheme="minorHAnsi" w:hAnsiTheme="minorHAnsi" w:cstheme="minorHAnsi"/>
+          <w:highlight w:val="magenta"/>
+        </w:rPr>
+        <w:t>and diagnosing</w:t>
+      </w:r>
+      <w:r>
+        <w:rPr>
+          <w:rFonts w:asciiTheme="minorHAnsi" w:hAnsiTheme="minorHAnsi" w:cstheme="minorHAnsi"/>
+        </w:rPr>
+        <w:t xml:space="preserve"> BD based on biological</w:t>
+      </w:r>
+      <w:r>
+        <w:rPr>
+          <w:rFonts w:asciiTheme="minorHAnsi" w:hAnsiTheme="minorHAnsi" w:cstheme="minorHAnsi"/>
+        </w:rPr>
+        <w:t xml:space="preserve">, </w:t>
+      </w:r>
+      <w:r>
+        <w:rPr>
+          <w:rFonts w:asciiTheme="minorHAnsi" w:hAnsiTheme="minorHAnsi" w:cstheme="minorHAnsi"/>
+          <w:highlight w:val="magenta"/>
+        </w:rPr>
+        <w:t>mainly genetic</w:t>
+      </w:r>
+      <w:r>
+        <w:rPr>
+          <w:rFonts w:asciiTheme="minorHAnsi" w:hAnsiTheme="minorHAnsi" w:cstheme="minorHAnsi"/>
+        </w:rPr>
+        <w:t xml:space="preserve"> measures. In this study, we used the data collected in the experiments of </w:t>
+      </w:r>
+      <w:commentRangeStart w:id="4"/>
+      <w:r>
+        <w:rPr>
+          <w:rFonts w:asciiTheme="minorHAnsi" w:hAnsiTheme="minorHAnsi" w:cstheme="minorHAnsi"/>
+        </w:rPr>
+        <w:t xml:space="preserve">… </w:t>
+      </w:r>
+      <w:commentRangeEnd w:id="4"/>
+      <w:r>
+        <w:rPr>
+          <w:rStyle w:val="CommentReference"/>
+          <w:rFonts w:asciiTheme="minorHAnsi" w:eastAsiaTheme="minorHAnsi" w:hAnsiTheme="minorHAnsi" w:cstheme="minorBidi"/>
+          <w:rtl/>
+        </w:rPr>
+        <w:commentReference w:id="4"/>
       </w:r>
       <w:proofErr w:type="gramStart"/>
       <w:r>
@@ -1229,7 +1545,40 @@
         <w:rPr>
           <w:rFonts w:asciiTheme="minorHAnsi" w:hAnsiTheme="minorHAnsi" w:cstheme="minorHAnsi"/>
         </w:rPr>
-        <w:t xml:space="preserve"> try and check if the machine learning algorithms available to us today could shed some light on the biological mechanisms underlying BD and identify some significant biological differences between BD patients and healthy individuals and perhaps even between BD patients and people who suffer from similar illnesses.</w:t>
+        <w:t xml:space="preserve"> try and </w:t>
+      </w:r>
+      <w:commentRangeStart w:id="5"/>
+      <w:r>
+        <w:rPr>
+          <w:rFonts w:asciiTheme="minorHAnsi" w:hAnsiTheme="minorHAnsi" w:cstheme="minorHAnsi"/>
+        </w:rPr>
+        <w:t>check if the machine learning algorithms available to us today could shed some light</w:t>
+      </w:r>
+      <w:commentRangeEnd w:id="5"/>
+      <w:r>
+        <w:rPr>
+          <w:rStyle w:val="CommentReference"/>
+          <w:rFonts w:asciiTheme="minorHAnsi" w:eastAsiaTheme="minorHAnsi" w:hAnsiTheme="minorHAnsi" w:cstheme="minorBidi"/>
+        </w:rPr>
+        <w:commentReference w:id="5"/>
+      </w:r>
+      <w:r>
+        <w:rPr>
+          <w:rFonts w:asciiTheme="minorHAnsi" w:hAnsiTheme="minorHAnsi" w:cstheme="minorHAnsi"/>
+        </w:rPr>
+        <w:t xml:space="preserve"> on the biological mechanisms underlying BD and identify some significant biological differences between BD patients and healthy individuals</w:t>
+      </w:r>
+      <w:r>
+        <w:rPr>
+          <w:rFonts w:asciiTheme="minorHAnsi" w:hAnsiTheme="minorHAnsi" w:cstheme="minorHAnsi"/>
+        </w:rPr>
+        <w:t xml:space="preserve">; </w:t>
+      </w:r>
+      <w:r>
+        <w:rPr>
+          <w:rFonts w:asciiTheme="minorHAnsi" w:hAnsiTheme="minorHAnsi" w:cstheme="minorHAnsi"/>
+        </w:rPr>
+        <w:t>perhaps even between BD patients and people who suffer from similar illnesses.</w:t>
       </w:r>
     </w:p>
     <w:p>
@@ -1247,19 +1596,67 @@
         <w:tab/>
         <w:t xml:space="preserve">If we will identify </w:t>
       </w:r>
-      <w:proofErr w:type="gramStart"/>
-      <w:r>
-        <w:rPr>
-          <w:rFonts w:asciiTheme="minorHAnsi" w:hAnsiTheme="minorHAnsi" w:cstheme="minorHAnsi"/>
-        </w:rPr>
-        <w:t>some kind of biomarkers</w:t>
-      </w:r>
-      <w:proofErr w:type="gramEnd"/>
-      <w:r>
-        <w:rPr>
-          <w:rFonts w:asciiTheme="minorHAnsi" w:hAnsiTheme="minorHAnsi" w:cstheme="minorHAnsi"/>
-        </w:rPr>
-        <w:t xml:space="preserve"> for BD it could enable us to diagnose BD patients earlier – even before they experience an outbreak. In addition, if the said biomarkers would be specific for BD, it could help differentiating it from other psychiatric illnesses and enable many patients get their appropriate medicine and treatments.</w:t>
+      <w:r>
+        <w:rPr>
+          <w:rFonts w:asciiTheme="minorHAnsi" w:hAnsiTheme="minorHAnsi" w:cstheme="minorHAnsi"/>
+        </w:rPr>
+        <w:t>any</w:t>
+      </w:r>
+      <w:r>
+        <w:rPr>
+          <w:rFonts w:asciiTheme="minorHAnsi" w:hAnsiTheme="minorHAnsi" w:cstheme="minorHAnsi"/>
+        </w:rPr>
+        <w:t xml:space="preserve"> biomarkers for </w:t>
+      </w:r>
+      <w:r>
+        <w:rPr>
+          <w:rFonts w:asciiTheme="minorHAnsi" w:hAnsiTheme="minorHAnsi" w:cstheme="minorHAnsi"/>
+        </w:rPr>
+        <w:t>BD,</w:t>
+      </w:r>
+      <w:r>
+        <w:rPr>
+          <w:rFonts w:asciiTheme="minorHAnsi" w:hAnsiTheme="minorHAnsi" w:cstheme="minorHAnsi"/>
+        </w:rPr>
+        <w:t xml:space="preserve"> it could enable us to diagnose BD patients earlier – even before they experience an outbreak</w:t>
+      </w:r>
+      <w:r>
+        <w:rPr>
+          <w:rFonts w:asciiTheme="minorHAnsi" w:hAnsiTheme="minorHAnsi" w:cstheme="minorHAnsi"/>
+          <w:highlight w:val="magenta"/>
+        </w:rPr>
+        <w:t>; before the disease is triggered</w:t>
+      </w:r>
+      <w:r>
+        <w:rPr>
+          <w:rFonts w:asciiTheme="minorHAnsi" w:hAnsiTheme="minorHAnsi" w:cstheme="minorHAnsi"/>
+        </w:rPr>
+        <w:t>. In addition, if said biomarkers would be specific for BD</w:t>
+      </w:r>
+      <w:r>
+        <w:rPr>
+          <w:rFonts w:asciiTheme="minorHAnsi" w:hAnsiTheme="minorHAnsi" w:cstheme="minorHAnsi"/>
+        </w:rPr>
+        <w:t xml:space="preserve"> </w:t>
+      </w:r>
+      <w:r>
+        <w:rPr>
+          <w:rFonts w:asciiTheme="minorHAnsi" w:hAnsiTheme="minorHAnsi" w:cstheme="minorHAnsi"/>
+          <w:highlight w:val="magenta"/>
+        </w:rPr>
+        <w:t>and not correlated to any other psychiatric disease</w:t>
+      </w:r>
+      <w:r>
+        <w:rPr>
+          <w:rFonts w:asciiTheme="minorHAnsi" w:hAnsiTheme="minorHAnsi" w:cstheme="minorHAnsi"/>
+        </w:rPr>
+        <w:t>, it could help differentiating it from other psychiatric illnesses and enable many patients get their appropriate medicine and treatments.</w:t>
+      </w:r>
+      <w:r>
+        <w:rPr>
+          <w:rFonts w:asciiTheme="minorHAnsi" w:hAnsiTheme="minorHAnsi" w:cstheme="minorHAnsi"/>
+        </w:rPr>
+        <w:t xml:space="preserve"> It is not very plausible.</w:t>
       </w:r>
     </w:p>
     <w:p>
@@ -2122,7 +2519,7 @@
           <w:pPr>
             <w:bidi w:val="0"/>
             <w:rPr>
-              <w:rFonts w:eastAsia="Times New Roman" w:hint="cs"/>
+              <w:rFonts w:eastAsia="Times New Roman"/>
               <w:sz w:val="24"/>
               <w:szCs w:val="24"/>
             </w:rPr>
@@ -2176,7 +2573,7 @@
       </w:sdtContent>
     </w:sdt>
     <w:sectPr>
-      <w:headerReference w:type="default" r:id="rId6"/>
+      <w:headerReference w:type="default" r:id="rId11"/>
       <w:pgSz w:w="11906" w:h="16838"/>
       <w:pgMar w:top="1440" w:right="1440" w:bottom="1440" w:left="1440" w:header="708" w:footer="708" w:gutter="0"/>
       <w:cols w:space="708"/>
@@ -2186,6 +2583,172 @@
     </w:sectPr>
   </w:body>
 </w:document>
+</file>
+
+<file path=word/comments.xml><?xml version="1.0" encoding="utf-8"?>
+<w:comments xmlns:wpc="http://schemas.microsoft.com/office/word/2010/wordprocessingCanvas" xmlns:cx="http://schemas.microsoft.com/office/drawing/2014/chartex" xmlns:cx1="http://schemas.microsoft.com/office/drawing/2015/9/8/chartex" xmlns:cx2="http://schemas.microsoft.com/office/drawing/2015/10/21/chartex" xmlns:cx3="http://schemas.microsoft.com/office/drawing/2016/5/9/chartex" xmlns:cx4="http://schemas.microsoft.com/office/drawing/2016/5/10/chartex" xmlns:cx5="http://schemas.microsoft.com/office/drawing/2016/5/11/chartex" xmlns:cx6="http://schemas.microsoft.com/office/drawing/2016/5/12/chartex" xmlns:cx7="http://schemas.microsoft.com/office/drawing/2016/5/13/chartex" xmlns:cx8="http://schemas.microsoft.com/office/drawing/2016/5/14/chartex" xmlns:mc="http://schemas.openxmlformats.org/markup-compatibility/2006" xmlns:aink="http://schemas.microsoft.com/office/drawing/2016/ink" xmlns:am3d="http://schemas.microsoft.com/office/drawing/2017/model3d" xmlns:o="urn:schemas-microsoft-com:office:office" xmlns:r="http://schemas.openxmlformats.org/officeDocument/2006/relationships" xmlns:m="http://schemas.openxmlformats.org/officeDocument/2006/math" xmlns:v="urn:schemas-microsoft-com:vml" xmlns:wp14="http://schemas.microsoft.com/office/word/2010/wordprocessingDrawing" xmlns:wp="http://schemas.openxmlformats.org/drawingml/2006/wordprocessingDrawing" xmlns:w10="urn:schemas-microsoft-com:office:word" xmlns:w="http://schemas.openxmlformats.org/wordprocessingml/2006/main" xmlns:w14="http://schemas.microsoft.com/office/word/2010/wordml" xmlns:w15="http://schemas.microsoft.com/office/word/2012/wordml" xmlns:w16cex="http://schemas.microsoft.com/office/word/2018/wordml/cex" xmlns:w16cid="http://schemas.microsoft.com/office/word/2016/wordml/cid" xmlns:w16="http://schemas.microsoft.com/office/word/2018/wordml" xmlns:w16sdtdh="http://schemas.microsoft.com/office/word/2020/wordml/sdtdatahash" xmlns:w16se="http://schemas.microsoft.com/office/word/2015/wordml/symex" xmlns:wpg="http://schemas.microsoft.com/office/word/2010/wordprocessingGroup" xmlns:wpi="http://schemas.microsoft.com/office/word/2010/wordprocessingInk" xmlns:wne="http://schemas.microsoft.com/office/word/2006/wordml" xmlns:wps="http://schemas.microsoft.com/office/word/2010/wordprocessingShape" mc:Ignorable="w14 w15 w16se w16cid w16 w16cex w16sdtdh wp14">
+  <w:comment w:id="0" w:author="B B" w:date="2022-03-18T23:42:00Z" w:initials="BB">
+    <w:p>
+      <w:pPr>
+        <w:pStyle w:val="CommentText"/>
+        <w:bidi w:val="0"/>
+      </w:pPr>
+      <w:r>
+        <w:rPr>
+          <w:rStyle w:val="CommentReference"/>
+        </w:rPr>
+        <w:annotationRef/>
+      </w:r>
+      <w:r>
+        <w:t>Partially genetic?</w:t>
+      </w:r>
+    </w:p>
+  </w:comment>
+  <w:comment w:id="1" w:author="B B" w:date="2022-03-18T23:46:00Z" w:initials="BB">
+    <w:p>
+      <w:pPr>
+        <w:pStyle w:val="CommentText"/>
+        <w:bidi w:val="0"/>
+      </w:pPr>
+      <w:r>
+        <w:rPr>
+          <w:rStyle w:val="CommentReference"/>
+        </w:rPr>
+        <w:annotationRef/>
+      </w:r>
+      <w:r>
+        <w:t xml:space="preserve">some new evidence indicating an increase in the prevalence of BD in young people was discovered </w:t>
+      </w:r>
+      <w:r>
+        <w:rPr>
+          <w:color w:val="000000"/>
+        </w:rPr>
+        <w:t>(Moreno et al., 2007).</w:t>
+      </w:r>
+    </w:p>
+  </w:comment>
+  <w:comment w:id="2" w:author="B B" w:date="2022-03-18T23:53:00Z" w:initials="BB">
+    <w:p>
+      <w:pPr>
+        <w:pStyle w:val="CommentText"/>
+        <w:bidi w:val="0"/>
+      </w:pPr>
+      <w:r>
+        <w:rPr>
+          <w:rStyle w:val="CommentReference"/>
+        </w:rPr>
+        <w:annotationRef/>
+      </w:r>
+      <w:r>
+        <w:t>most apparent</w:t>
+      </w:r>
+    </w:p>
+  </w:comment>
+  <w:comment w:id="3" w:author="B B" w:date="2022-03-19T10:23:00Z" w:initials="BB">
+    <w:p>
+      <w:pPr>
+        <w:pStyle w:val="CommentText"/>
+        <w:bidi w:val="0"/>
+      </w:pPr>
+      <w:r>
+        <w:rPr>
+          <w:rStyle w:val="CommentReference"/>
+        </w:rPr>
+        <w:annotationRef/>
+      </w:r>
+      <w:r>
+        <w:rPr>
+          <w:rFonts w:hint="eastAsia"/>
+          <w:rtl/>
+        </w:rPr>
+        <w:t>מותר</w:t>
+      </w:r>
+      <w:r>
+        <w:rPr>
+          <w:rtl/>
+        </w:rPr>
+        <w:t xml:space="preserve"> לי לכתוב את זה?</w:t>
+      </w:r>
+    </w:p>
+  </w:comment>
+  <w:comment w:id="4" w:author="B B" w:date="2022-03-19T12:44:00Z" w:initials="BB">
+    <w:p>
+      <w:pPr>
+        <w:pStyle w:val="CommentText"/>
+        <w:bidi w:val="0"/>
+      </w:pPr>
+      <w:r>
+        <w:rPr>
+          <w:rStyle w:val="CommentReference"/>
+        </w:rPr>
+        <w:annotationRef/>
+      </w:r>
+      <w:r>
+        <w:rPr>
+          <w:rFonts w:hint="eastAsia"/>
+          <w:rtl/>
+        </w:rPr>
+        <w:t>מה</w:t>
+      </w:r>
+      <w:r>
+        <w:rPr>
+          <w:rtl/>
+        </w:rPr>
+        <w:t xml:space="preserve"> קורה עם זה?</w:t>
+      </w:r>
+    </w:p>
+  </w:comment>
+  <w:comment w:id="5" w:author="B B" w:date="2022-03-19T12:47:00Z" w:initials="BB">
+    <w:p>
+      <w:pPr>
+        <w:pStyle w:val="CommentText"/>
+        <w:bidi w:val="0"/>
+      </w:pPr>
+      <w:r>
+        <w:rPr>
+          <w:rStyle w:val="CommentReference"/>
+        </w:rPr>
+        <w:annotationRef/>
+      </w:r>
+      <w:r>
+        <w:t>shed some new light, using the machine learning algorithms available for us today,</w:t>
+      </w:r>
+    </w:p>
+  </w:comment>
+</w:comments>
+</file>
+
+<file path=word/commentsExtended.xml><?xml version="1.0" encoding="utf-8"?>
+<w15:commentsEx xmlns:wpc="http://schemas.microsoft.com/office/word/2010/wordprocessingCanvas" xmlns:cx="http://schemas.microsoft.com/office/drawing/2014/chartex" xmlns:cx1="http://schemas.microsoft.com/office/drawing/2015/9/8/chartex" xmlns:cx2="http://schemas.microsoft.com/office/drawing/2015/10/21/chartex" xmlns:cx3="http://schemas.microsoft.com/office/drawing/2016/5/9/chartex" xmlns:cx4="http://schemas.microsoft.com/office/drawing/2016/5/10/chartex" xmlns:cx5="http://schemas.microsoft.com/office/drawing/2016/5/11/chartex" xmlns:cx6="http://schemas.microsoft.com/office/drawing/2016/5/12/chartex" xmlns:cx7="http://schemas.microsoft.com/office/drawing/2016/5/13/chartex" xmlns:cx8="http://schemas.microsoft.com/office/drawing/2016/5/14/chartex" xmlns:mc="http://schemas.openxmlformats.org/markup-compatibility/2006" xmlns:aink="http://schemas.microsoft.com/office/drawing/2016/ink" xmlns:am3d="http://schemas.microsoft.com/office/drawing/2017/model3d" xmlns:o="urn:schemas-microsoft-com:office:office" xmlns:r="http://schemas.openxmlformats.org/officeDocument/2006/relationships" xmlns:m="http://schemas.openxmlformats.org/officeDocument/2006/math" xmlns:v="urn:schemas-microsoft-com:vml" xmlns:wp14="http://schemas.microsoft.com/office/word/2010/wordprocessingDrawing" xmlns:wp="http://schemas.openxmlformats.org/drawingml/2006/wordprocessingDrawing" xmlns:w10="urn:schemas-microsoft-com:office:word" xmlns:w="http://schemas.openxmlformats.org/wordprocessingml/2006/main" xmlns:w14="http://schemas.microsoft.com/office/word/2010/wordml" xmlns:w15="http://schemas.microsoft.com/office/word/2012/wordml" xmlns:w16cex="http://schemas.microsoft.com/office/word/2018/wordml/cex" xmlns:w16cid="http://schemas.microsoft.com/office/word/2016/wordml/cid" xmlns:w16="http://schemas.microsoft.com/office/word/2018/wordml" xmlns:w16sdtdh="http://schemas.microsoft.com/office/word/2020/wordml/sdtdatahash" xmlns:w16se="http://schemas.microsoft.com/office/word/2015/wordml/symex" xmlns:wpg="http://schemas.microsoft.com/office/word/2010/wordprocessingGroup" xmlns:wpi="http://schemas.microsoft.com/office/word/2010/wordprocessingInk" xmlns:wne="http://schemas.microsoft.com/office/word/2006/wordml" xmlns:wps="http://schemas.microsoft.com/office/word/2010/wordprocessingShape" mc:Ignorable="w14 w15 w16se w16cid w16 w16cex w16sdtdh wp14">
+  <w15:commentEx w15:paraId="20ACDC5F" w15:done="0"/>
+  <w15:commentEx w15:paraId="673000A5" w15:done="0"/>
+  <w15:commentEx w15:paraId="3BC7F4C0" w15:done="0"/>
+  <w15:commentEx w15:paraId="2324CB1D" w15:done="0"/>
+  <w15:commentEx w15:paraId="27340EA9" w15:done="0"/>
+  <w15:commentEx w15:paraId="2B47362E" w15:done="0"/>
+</w15:commentsEx>
+</file>
+
+<file path=word/commentsExtensible.xml><?xml version="1.0" encoding="utf-8"?>
+<w16cex:commentsExtensible xmlns:wpc="http://schemas.microsoft.com/office/word/2010/wordprocessingCanvas" xmlns:cx="http://schemas.microsoft.com/office/drawing/2014/chartex" xmlns:cx1="http://schemas.microsoft.com/office/drawing/2015/9/8/chartex" xmlns:cx2="http://schemas.microsoft.com/office/drawing/2015/10/21/chartex" xmlns:cx3="http://schemas.microsoft.com/office/drawing/2016/5/9/chartex" xmlns:cx4="http://schemas.microsoft.com/office/drawing/2016/5/10/chartex" xmlns:cx5="http://schemas.microsoft.com/office/drawing/2016/5/11/chartex" xmlns:cx6="http://schemas.microsoft.com/office/drawing/2016/5/12/chartex" xmlns:cx7="http://schemas.microsoft.com/office/drawing/2016/5/13/chartex" xmlns:cx8="http://schemas.microsoft.com/office/drawing/2016/5/14/chartex" xmlns:mc="http://schemas.openxmlformats.org/markup-compatibility/2006" xmlns:aink="http://schemas.microsoft.com/office/drawing/2016/ink" xmlns:am3d="http://schemas.microsoft.com/office/drawing/2017/model3d" xmlns:o="urn:schemas-microsoft-com:office:office" xmlns:r="http://schemas.openxmlformats.org/officeDocument/2006/relationships" xmlns:m="http://schemas.openxmlformats.org/officeDocument/2006/math" xmlns:v="urn:schemas-microsoft-com:vml" xmlns:wp14="http://schemas.microsoft.com/office/word/2010/wordprocessingDrawing" xmlns:wp="http://schemas.openxmlformats.org/drawingml/2006/wordprocessingDrawing" xmlns:w10="urn:schemas-microsoft-com:office:word" xmlns:w="http://schemas.openxmlformats.org/wordprocessingml/2006/main" xmlns:w14="http://schemas.microsoft.com/office/word/2010/wordml" xmlns:w15="http://schemas.microsoft.com/office/word/2012/wordml" xmlns:w16cex="http://schemas.microsoft.com/office/word/2018/wordml/cex" xmlns:w16cid="http://schemas.microsoft.com/office/word/2016/wordml/cid" xmlns:w16="http://schemas.microsoft.com/office/word/2018/wordml" xmlns:w16sdtdh="http://schemas.microsoft.com/office/word/2020/wordml/sdtdatahash" xmlns:w16se="http://schemas.microsoft.com/office/word/2015/wordml/symex" xmlns:wpg="http://schemas.microsoft.com/office/word/2010/wordprocessingGroup" xmlns:wpi="http://schemas.microsoft.com/office/word/2010/wordprocessingInk" xmlns:wne="http://schemas.microsoft.com/office/word/2006/wordml" xmlns:wps="http://schemas.microsoft.com/office/word/2010/wordprocessingShape" mc:Ignorable="w14 w15 w16se w16cid w16 w16cex w16sdtdh wp14">
+  <w16cex:commentExtensible w16cex:durableId="25DF974A" w16cex:dateUtc="2022-03-18T21:42:00Z"/>
+  <w16cex:commentExtensible w16cex:durableId="25DF9855" w16cex:dateUtc="2022-03-18T21:46:00Z"/>
+  <w16cex:commentExtensible w16cex:durableId="25DF99EE" w16cex:dateUtc="2022-03-18T21:53:00Z"/>
+  <w16cex:commentExtensible w16cex:durableId="25E02DA6" w16cex:dateUtc="2022-03-19T08:23:00Z"/>
+  <w16cex:commentExtensible w16cex:durableId="25E04EC4" w16cex:dateUtc="2022-03-19T10:44:00Z"/>
+  <w16cex:commentExtensible w16cex:durableId="25E04F5B" w16cex:dateUtc="2022-03-19T10:47:00Z"/>
+</w16cex:commentsExtensible>
+</file>
+
+<file path=word/commentsIds.xml><?xml version="1.0" encoding="utf-8"?>
+<w16cid:commentsIds xmlns:wpc="http://schemas.microsoft.com/office/word/2010/wordprocessingCanvas" xmlns:cx="http://schemas.microsoft.com/office/drawing/2014/chartex" xmlns:cx1="http://schemas.microsoft.com/office/drawing/2015/9/8/chartex" xmlns:cx2="http://schemas.microsoft.com/office/drawing/2015/10/21/chartex" xmlns:cx3="http://schemas.microsoft.com/office/drawing/2016/5/9/chartex" xmlns:cx4="http://schemas.microsoft.com/office/drawing/2016/5/10/chartex" xmlns:cx5="http://schemas.microsoft.com/office/drawing/2016/5/11/chartex" xmlns:cx6="http://schemas.microsoft.com/office/drawing/2016/5/12/chartex" xmlns:cx7="http://schemas.microsoft.com/office/drawing/2016/5/13/chartex" xmlns:cx8="http://schemas.microsoft.com/office/drawing/2016/5/14/chartex" xmlns:mc="http://schemas.openxmlformats.org/markup-compatibility/2006" xmlns:aink="http://schemas.microsoft.com/office/drawing/2016/ink" xmlns:am3d="http://schemas.microsoft.com/office/drawing/2017/model3d" xmlns:o="urn:schemas-microsoft-com:office:office" xmlns:r="http://schemas.openxmlformats.org/officeDocument/2006/relationships" xmlns:m="http://schemas.openxmlformats.org/officeDocument/2006/math" xmlns:v="urn:schemas-microsoft-com:vml" xmlns:wp14="http://schemas.microsoft.com/office/word/2010/wordprocessingDrawing" xmlns:wp="http://schemas.openxmlformats.org/drawingml/2006/wordprocessingDrawing" xmlns:w10="urn:schemas-microsoft-com:office:word" xmlns:w="http://schemas.openxmlformats.org/wordprocessingml/2006/main" xmlns:w14="http://schemas.microsoft.com/office/word/2010/wordml" xmlns:w15="http://schemas.microsoft.com/office/word/2012/wordml" xmlns:w16cex="http://schemas.microsoft.com/office/word/2018/wordml/cex" xmlns:w16cid="http://schemas.microsoft.com/office/word/2016/wordml/cid" xmlns:w16="http://schemas.microsoft.com/office/word/2018/wordml" xmlns:w16sdtdh="http://schemas.microsoft.com/office/word/2020/wordml/sdtdatahash" xmlns:w16se="http://schemas.microsoft.com/office/word/2015/wordml/symex" xmlns:wpg="http://schemas.microsoft.com/office/word/2010/wordprocessingGroup" xmlns:wpi="http://schemas.microsoft.com/office/word/2010/wordprocessingInk" xmlns:wne="http://schemas.microsoft.com/office/word/2006/wordml" xmlns:wps="http://schemas.microsoft.com/office/word/2010/wordprocessingShape" mc:Ignorable="w14 w15 w16se w16cid w16 w16cex w16sdtdh wp14">
+  <w16cid:commentId w16cid:paraId="20ACDC5F" w16cid:durableId="25DF974A"/>
+  <w16cid:commentId w16cid:paraId="673000A5" w16cid:durableId="25DF9855"/>
+  <w16cid:commentId w16cid:paraId="3BC7F4C0" w16cid:durableId="25DF99EE"/>
+  <w16cid:commentId w16cid:paraId="2324CB1D" w16cid:durableId="25E02DA6"/>
+  <w16cid:commentId w16cid:paraId="27340EA9" w16cid:durableId="25E04EC4"/>
+  <w16cid:commentId w16cid:paraId="2B47362E" w16cid:durableId="25E04F5B"/>
+</w16cid:commentsIds>
 </file>
 
 <file path=word/endnotes.xml><?xml version="1.0" encoding="utf-8"?>
@@ -2251,6 +2814,7 @@
         <w:docPartUnique/>
       </w:docPartObj>
     </w:sdtPr>
+    <w:sdtEndPr/>
     <w:sdtContent>
       <w:p>
         <w:pPr>
@@ -2283,12 +2847,17 @@
   <w:p>
     <w:pPr>
       <w:pStyle w:val="Header"/>
-      <w:rPr>
-        <w:rFonts w:hint="cs"/>
-      </w:rPr>
     </w:pPr>
   </w:p>
 </w:hdr>
+</file>
+
+<file path=word/people.xml><?xml version="1.0" encoding="utf-8"?>
+<w15:people xmlns:wpc="http://schemas.microsoft.com/office/word/2010/wordprocessingCanvas" xmlns:cx="http://schemas.microsoft.com/office/drawing/2014/chartex" xmlns:cx1="http://schemas.microsoft.com/office/drawing/2015/9/8/chartex" xmlns:cx2="http://schemas.microsoft.com/office/drawing/2015/10/21/chartex" xmlns:cx3="http://schemas.microsoft.com/office/drawing/2016/5/9/chartex" xmlns:cx4="http://schemas.microsoft.com/office/drawing/2016/5/10/chartex" xmlns:cx5="http://schemas.microsoft.com/office/drawing/2016/5/11/chartex" xmlns:cx6="http://schemas.microsoft.com/office/drawing/2016/5/12/chartex" xmlns:cx7="http://schemas.microsoft.com/office/drawing/2016/5/13/chartex" xmlns:cx8="http://schemas.microsoft.com/office/drawing/2016/5/14/chartex" xmlns:mc="http://schemas.openxmlformats.org/markup-compatibility/2006" xmlns:aink="http://schemas.microsoft.com/office/drawing/2016/ink" xmlns:am3d="http://schemas.microsoft.com/office/drawing/2017/model3d" xmlns:o="urn:schemas-microsoft-com:office:office" xmlns:r="http://schemas.openxmlformats.org/officeDocument/2006/relationships" xmlns:m="http://schemas.openxmlformats.org/officeDocument/2006/math" xmlns:v="urn:schemas-microsoft-com:vml" xmlns:wp14="http://schemas.microsoft.com/office/word/2010/wordprocessingDrawing" xmlns:wp="http://schemas.openxmlformats.org/drawingml/2006/wordprocessingDrawing" xmlns:w10="urn:schemas-microsoft-com:office:word" xmlns:w="http://schemas.openxmlformats.org/wordprocessingml/2006/main" xmlns:w14="http://schemas.microsoft.com/office/word/2010/wordml" xmlns:w15="http://schemas.microsoft.com/office/word/2012/wordml" xmlns:w16cex="http://schemas.microsoft.com/office/word/2018/wordml/cex" xmlns:w16cid="http://schemas.microsoft.com/office/word/2016/wordml/cid" xmlns:w16="http://schemas.microsoft.com/office/word/2018/wordml" xmlns:w16sdtdh="http://schemas.microsoft.com/office/word/2020/wordml/sdtdatahash" xmlns:w16se="http://schemas.microsoft.com/office/word/2015/wordml/symex" xmlns:wpg="http://schemas.microsoft.com/office/word/2010/wordprocessingGroup" xmlns:wpi="http://schemas.microsoft.com/office/word/2010/wordprocessingInk" xmlns:wne="http://schemas.microsoft.com/office/word/2006/wordml" xmlns:wps="http://schemas.microsoft.com/office/word/2010/wordprocessingShape" mc:Ignorable="w14 w15 w16se w16cid w16 w16cex w16sdtdh wp14">
+  <w15:person w15:author="B B">
+    <w15:presenceInfo w15:providerId="None" w15:userId="B B"/>
+  </w15:person>
+</w15:people>
 </file>
 
 <file path=word/styles.xml><?xml version="1.0" encoding="utf-8"?>
@@ -2754,7 +3323,6 @@
     <w:basedOn w:val="Normal"/>
     <w:link w:val="CommentTextChar"/>
     <w:uiPriority w:val="99"/>
-    <w:semiHidden/>
     <w:unhideWhenUsed/>
     <w:rsid w:val="00C41C5A"/>
     <w:pPr>
@@ -2770,7 +3338,6 @@
     <w:basedOn w:val="DefaultParagraphFont"/>
     <w:link w:val="CommentText"/>
     <w:uiPriority w:val="99"/>
-    <w:semiHidden/>
     <w:rsid w:val="00C41C5A"/>
     <w:rPr>
       <w:sz w:val="20"/>
@@ -2820,6 +3387,34 @@
     <w:link w:val="Footer"/>
     <w:uiPriority w:val="99"/>
     <w:rsid w:val="00C41C5A"/>
+  </w:style>
+  <w:style w:type="paragraph" w:styleId="CommentSubject">
+    <w:name w:val="annotation subject"/>
+    <w:basedOn w:val="CommentText"/>
+    <w:next w:val="CommentText"/>
+    <w:link w:val="CommentSubjectChar"/>
+    <w:uiPriority w:val="99"/>
+    <w:semiHidden/>
+    <w:unhideWhenUsed/>
+    <w:rsid w:val="00976638"/>
+    <w:rPr>
+      <w:b/>
+      <w:bCs/>
+    </w:rPr>
+  </w:style>
+  <w:style w:type="character" w:customStyle="1" w:styleId="CommentSubjectChar">
+    <w:name w:val="Comment Subject Char"/>
+    <w:basedOn w:val="CommentTextChar"/>
+    <w:link w:val="CommentSubject"/>
+    <w:uiPriority w:val="99"/>
+    <w:semiHidden/>
+    <w:rsid w:val="00976638"/>
+    <w:rPr>
+      <w:b/>
+      <w:bCs/>
+      <w:sz w:val="20"/>
+      <w:szCs w:val="20"/>
+    </w:rPr>
   </w:style>
 </w:styles>
 </file>
@@ -3056,6 +3651,8 @@
     <w:rsidRoot w:val="00065E50"/>
     <w:rsid w:val="00065E50"/>
     <w:rsid w:val="00162016"/>
+    <w:rsid w:val="00A63A28"/>
+    <w:rsid w:val="00D22DEB"/>
   </w:rsids>
   <m:mathPr>
     <m:mathFont m:val="Cambria Math"/>
@@ -3862,4 +4459,16 @@
     </a:ext>
   </a:extLst>
 </a:theme>
+</file>
+
+<file path=customXml/item1.xml><?xml version="1.0" encoding="utf-8"?>
+<b:Sources xmlns:b="http://schemas.openxmlformats.org/officeDocument/2006/bibliography" xmlns="http://schemas.openxmlformats.org/officeDocument/2006/bibliography" SelectedStyle="\APASixthEditionOfficeOnline.xsl" StyleName="APA" Version="6"/>
+</file>
+
+<file path=customXml/itemProps1.xml><?xml version="1.0" encoding="utf-8"?>
+<ds:datastoreItem xmlns:ds="http://schemas.openxmlformats.org/officeDocument/2006/customXml" ds:itemID="{E6CDFAC5-3A81-44F2-A2B8-BE72F507CD4B}">
+  <ds:schemaRefs>
+    <ds:schemaRef ds:uri="http://schemas.openxmlformats.org/officeDocument/2006/bibliography"/>
+  </ds:schemaRefs>
+</ds:datastoreItem>
 </file>
</xml_diff>